<commit_message>
made first move pick random corner, increased win rate
</commit_message>
<xml_diff>
--- a/docs/comparison_against_research_paper.docx
+++ b/docs/comparison_against_research_paper.docx
@@ -34,19 +34,7 @@
       </w:pPr>
       <w:r>
         <w:rPr/>
-        <w:t xml:space="preserve">Comparison against the </w:t>
-      </w:r>
-      <w:r>
-        <w:rPr/>
-        <w:t>Castillo &amp; Wrobel</w:t>
-      </w:r>
-      <w:r>
-        <w:rPr/>
-        <w:t xml:space="preserve"> minesweeper solver </w:t>
-      </w:r>
-      <w:r>
-        <w:rPr/>
-        <w:t>with 8 by 8 board with 10 mines</w:t>
+        <w:t>Comparison against the Castillo &amp; Wrobel minesweeper solver with 8 by 8 board with 10 mines</w:t>
       </w:r>
     </w:p>
     <w:p>
@@ -255,6 +243,113 @@
       </w:pPr>
       <w:r>
         <w:rPr/>
+        <w:t>2</w:t>
+      </w:r>
+      <w:r>
+        <w:rPr>
+          <w:rFonts w:eastAsia="Noto Serif CJK SC" w:cs="Lohit Devanagari"/>
+          <w:color w:val="auto"/>
+          <w:kern w:val="2"/>
+          <w:sz w:val="24"/>
+          <w:szCs w:val="24"/>
+          <w:lang w:val="en-US" w:eastAsia="zh-CN" w:bidi="hi-IN"/>
+        </w:rPr>
+        <w:t>7.04</w:t>
+      </w:r>
+      <w:r>
+        <w:rPr/>
+        <w:t xml:space="preserve">% with neighbor checking with A* calling </w:t>
+      </w:r>
+      <w:r>
+        <w:rPr>
+          <w:rFonts w:eastAsia="Noto Serif CJK SC" w:cs="Lohit Devanagari"/>
+          <w:color w:val="auto"/>
+          <w:kern w:val="2"/>
+          <w:sz w:val="24"/>
+          <w:szCs w:val="24"/>
+          <w:lang w:val="en-US" w:eastAsia="zh-CN" w:bidi="hi-IN"/>
+        </w:rPr>
+        <w:t>a random corner</w:t>
+      </w:r>
+      <w:r>
+        <w:rPr/>
+        <w:t xml:space="preserve"> as first move</w:t>
+      </w:r>
+    </w:p>
+    <w:p>
+      <w:pPr>
+        <w:pStyle w:val="Normal"/>
+        <w:bidi w:val="0"/>
+        <w:jc w:val="left"/>
+        <w:rPr/>
+      </w:pPr>
+      <w:r>
+        <w:rPr/>
+      </w:r>
+    </w:p>
+    <w:p>
+      <w:pPr>
+        <w:pStyle w:val="Normal"/>
+        <w:bidi w:val="0"/>
+        <w:jc w:val="left"/>
+        <w:rPr/>
+      </w:pPr>
+      <w:r>
+        <w:rPr/>
+        <w:t>4</w:t>
+      </w:r>
+      <w:r>
+        <w:rPr/>
+        <w:t>4</w:t>
+      </w:r>
+      <w:r>
+        <w:rPr/>
+        <w:t>.</w:t>
+      </w:r>
+      <w:r>
+        <w:rPr/>
+        <w:t>86</w:t>
+      </w:r>
+      <w:r>
+        <w:rPr/>
+        <w:t xml:space="preserve">% with neighbor checking without A* calling </w:t>
+      </w:r>
+      <w:r>
+        <w:rPr>
+          <w:rFonts w:eastAsia="Noto Serif CJK SC" w:cs="Lohit Devanagari"/>
+          <w:color w:val="auto"/>
+          <w:kern w:val="2"/>
+          <w:sz w:val="24"/>
+          <w:szCs w:val="24"/>
+          <w:lang w:val="en-US" w:eastAsia="zh-CN" w:bidi="hi-IN"/>
+        </w:rPr>
+        <w:t xml:space="preserve">a random corner </w:t>
+      </w:r>
+      <w:r>
+        <w:rPr/>
+        <w:t>as first move</w:t>
+      </w:r>
+    </w:p>
+    <w:p>
+      <w:pPr>
+        <w:pStyle w:val="Normal"/>
+        <w:bidi w:val="0"/>
+        <w:jc w:val="left"/>
+        <w:rPr/>
+      </w:pPr>
+      <w:r>
+        <w:rPr/>
+      </w:r>
+    </w:p>
+    <w:p>
+      <w:pPr>
+        <w:pStyle w:val="Normal"/>
+        <w:bidi w:val="0"/>
+        <w:jc w:val="left"/>
+        <w:rPr/>
+      </w:pPr>
+      <w:r>
+        <w:rPr/>
         <w:t>Reference</w:t>
       </w:r>
     </w:p>
@@ -277,6 +372,7 @@
       <w:pgNumType w:fmt="decimal"/>
       <w:formProt w:val="false"/>
       <w:textDirection w:val="lrTb"/>
+      <w:docGrid w:type="default" w:linePitch="100" w:charSpace="0"/>
     </w:sectPr>
   </w:body>
 </w:document>
@@ -289,14 +385,12 @@
       <w:rPr>
         <w:rFonts w:ascii="Liberation Serif" w:hAnsi="Liberation Serif" w:eastAsia="Noto Serif CJK SC" w:cs="Lohit Devanagari"/>
         <w:kern w:val="2"/>
-        <w:sz w:val="24"/>
         <w:szCs w:val="24"/>
         <w:lang w:val="en-US" w:eastAsia="zh-CN" w:bidi="hi-IN"/>
       </w:rPr>
     </w:rPrDefault>
     <w:pPrDefault>
       <w:pPr>
-        <w:widowControl/>
         <w:suppressAutoHyphens w:val="true"/>
       </w:pPr>
     </w:pPrDefault>
@@ -306,7 +400,10 @@
     <w:qFormat/>
     <w:pPr>
       <w:widowControl/>
+      <w:suppressAutoHyphens w:val="true"/>
       <w:bidi w:val="0"/>
+      <w:spacing w:before="0" w:after="0"/>
+      <w:jc w:val="left"/>
     </w:pPr>
     <w:rPr>
       <w:rFonts w:ascii="Liberation Serif" w:hAnsi="Liberation Serif" w:eastAsia="Noto Serif CJK SC" w:cs="Lohit Devanagari"/>

</xml_diff>